<commit_message>
Update NMO TSC Doc 9-26-2022 rev 1.docx
Fixed typo
</commit_message>
<xml_diff>
--- a/documents/NMO TSC Doc 9-26-2022 rev 1.docx
+++ b/documents/NMO TSC Doc 9-26-2022 rev 1.docx
@@ -1,6 +1,6 @@
 
 <file path=word/document.xml><?xml version="1.0" encoding="utf-8"?>
-<w:document xmlns:wpc="http://schemas.microsoft.com/office/word/2010/wordprocessingCanvas" xmlns:cx="http://schemas.microsoft.com/office/drawing/2014/chartex" xmlns:cx1="http://schemas.microsoft.com/office/drawing/2015/9/8/chartex" xmlns:cx2="http://schemas.microsoft.com/office/drawing/2015/10/21/chartex" xmlns:cx3="http://schemas.microsoft.com/office/drawing/2016/5/9/chartex" xmlns:cx4="http://schemas.microsoft.com/office/drawing/2016/5/10/chartex" xmlns:cx5="http://schemas.microsoft.com/office/drawing/2016/5/11/chartex" xmlns:cx6="http://schemas.microsoft.com/office/drawing/2016/5/12/chartex" xmlns:cx7="http://schemas.microsoft.com/office/drawing/2016/5/13/chartex" xmlns:cx8="http://schemas.microsoft.com/office/drawing/2016/5/14/chartex" xmlns:mc="http://schemas.openxmlformats.org/markup-compatibility/2006" xmlns:aink="http://schemas.microsoft.com/office/drawing/2016/ink" xmlns:am3d="http://schemas.microsoft.com/office/drawing/2017/model3d" xmlns:o="urn:schemas-microsoft-com:office:office" xmlns:r="http://schemas.openxmlformats.org/officeDocument/2006/relationships" xmlns:m="http://schemas.openxmlformats.org/officeDocument/2006/math" xmlns:v="urn:schemas-microsoft-com:vml" xmlns:wp14="http://schemas.microsoft.com/office/word/2010/wordprocessingDrawing" xmlns:wp="http://schemas.openxmlformats.org/drawingml/2006/wordprocessingDrawing" xmlns:w10="urn:schemas-microsoft-com:office:word" xmlns:w="http://schemas.openxmlformats.org/wordprocessingml/2006/main" xmlns:w14="http://schemas.microsoft.com/office/word/2010/wordml" xmlns:w15="http://schemas.microsoft.com/office/word/2012/wordml" xmlns:w16cex="http://schemas.microsoft.com/office/word/2018/wordml/cex" xmlns:w16cid="http://schemas.microsoft.com/office/word/2016/wordml/cid" xmlns:w16="http://schemas.microsoft.com/office/word/2018/wordml" xmlns:w16sdtdh="http://schemas.microsoft.com/office/word/2020/wordml/sdtdatahash" xmlns:w16se="http://schemas.microsoft.com/office/word/2015/wordml/symex" xmlns:wpg="http://schemas.microsoft.com/office/word/2010/wordprocessingGroup" xmlns:wpi="http://schemas.microsoft.com/office/word/2010/wordprocessingInk" xmlns:wne="http://schemas.microsoft.com/office/word/2006/wordml" xmlns:wps="http://schemas.microsoft.com/office/word/2010/wordprocessingShape" mc:Ignorable="w14 w15 w16se w16cid w16 w16cex w16sdtdh wp14">
+<w:document xmlns:wpc="http://schemas.microsoft.com/office/word/2010/wordprocessingCanvas" xmlns:cx="http://schemas.microsoft.com/office/drawing/2014/chartex" xmlns:cx1="http://schemas.microsoft.com/office/drawing/2015/9/8/chartex" xmlns:cx2="http://schemas.microsoft.com/office/drawing/2015/10/21/chartex" xmlns:cx3="http://schemas.microsoft.com/office/drawing/2016/5/9/chartex" xmlns:cx4="http://schemas.microsoft.com/office/drawing/2016/5/10/chartex" xmlns:cx5="http://schemas.microsoft.com/office/drawing/2016/5/11/chartex" xmlns:cx6="http://schemas.microsoft.com/office/drawing/2016/5/12/chartex" xmlns:cx7="http://schemas.microsoft.com/office/drawing/2016/5/13/chartex" xmlns:cx8="http://schemas.microsoft.com/office/drawing/2016/5/14/chartex" xmlns:mc="http://schemas.openxmlformats.org/markup-compatibility/2006" xmlns:aink="http://schemas.microsoft.com/office/drawing/2016/ink" xmlns:am3d="http://schemas.microsoft.com/office/drawing/2017/model3d" xmlns:o="urn:schemas-microsoft-com:office:office" xmlns:oel="http://schemas.microsoft.com/office/2019/extlst" xmlns:r="http://schemas.openxmlformats.org/officeDocument/2006/relationships" xmlns:m="http://schemas.openxmlformats.org/officeDocument/2006/math" xmlns:v="urn:schemas-microsoft-com:vml" xmlns:wp14="http://schemas.microsoft.com/office/word/2010/wordprocessingDrawing" xmlns:wp="http://schemas.openxmlformats.org/drawingml/2006/wordprocessingDrawing" xmlns:w10="urn:schemas-microsoft-com:office:word" xmlns:w="http://schemas.openxmlformats.org/wordprocessingml/2006/main" xmlns:w14="http://schemas.microsoft.com/office/word/2010/wordml" xmlns:w15="http://schemas.microsoft.com/office/word/2012/wordml" xmlns:w16cex="http://schemas.microsoft.com/office/word/2018/wordml/cex" xmlns:w16cid="http://schemas.microsoft.com/office/word/2016/wordml/cid" xmlns:w16="http://schemas.microsoft.com/office/word/2018/wordml" xmlns:w16sdtdh="http://schemas.microsoft.com/office/word/2020/wordml/sdtdatahash" xmlns:w16se="http://schemas.microsoft.com/office/word/2015/wordml/symex" xmlns:wpg="http://schemas.microsoft.com/office/word/2010/wordprocessingGroup" xmlns:wpi="http://schemas.microsoft.com/office/word/2010/wordprocessingInk" xmlns:wne="http://schemas.microsoft.com/office/word/2006/wordml" xmlns:wps="http://schemas.microsoft.com/office/word/2010/wordprocessingShape" mc:Ignorable="w14 w15 w16se w16cid w16 w16cex w16sdtdh wp14">
   <w:body>
     <w:p>
       <w:pPr>
@@ -178,7 +178,16 @@
           <w:sz w:val="24"/>
           <w:szCs w:val="24"/>
         </w:rPr>
-        <w:t xml:space="preserve">MIEM Management Office (NMO) Technical Steering Committee (TSC) provides technical and administrative support to the NIEM Open Project Governing Board (PGB) Chair/Co-Chairs and </w:t>
+        <w:t>N</w:t>
+      </w:r>
+      <w:r>
+        <w:rPr>
+          <w:rFonts w:ascii="Segoe UI" w:eastAsia="Times New Roman" w:hAnsi="Segoe UI" w:cs="Segoe UI"/>
+          <w:color w:val="24292F"/>
+          <w:sz w:val="24"/>
+          <w:szCs w:val="24"/>
+        </w:rPr>
+        <w:t xml:space="preserve">IEM Management Office (NMO) Technical Steering Committee (TSC) provides technical and administrative support to the NIEM Open Project Governing Board (PGB) Chair/Co-Chairs and </w:t>
       </w:r>
       <w:r>
         <w:rPr>
@@ -1236,7 +1245,7 @@
 </file>
 
 <file path=word/endnotes.xml><?xml version="1.0" encoding="utf-8"?>
-<w:endnotes xmlns:wpc="http://schemas.microsoft.com/office/word/2010/wordprocessingCanvas" xmlns:cx="http://schemas.microsoft.com/office/drawing/2014/chartex" xmlns:cx1="http://schemas.microsoft.com/office/drawing/2015/9/8/chartex" xmlns:cx2="http://schemas.microsoft.com/office/drawing/2015/10/21/chartex" xmlns:cx3="http://schemas.microsoft.com/office/drawing/2016/5/9/chartex" xmlns:cx4="http://schemas.microsoft.com/office/drawing/2016/5/10/chartex" xmlns:cx5="http://schemas.microsoft.com/office/drawing/2016/5/11/chartex" xmlns:cx6="http://schemas.microsoft.com/office/drawing/2016/5/12/chartex" xmlns:cx7="http://schemas.microsoft.com/office/drawing/2016/5/13/chartex" xmlns:cx8="http://schemas.microsoft.com/office/drawing/2016/5/14/chartex" xmlns:mc="http://schemas.openxmlformats.org/markup-compatibility/2006" xmlns:aink="http://schemas.microsoft.com/office/drawing/2016/ink" xmlns:am3d="http://schemas.microsoft.com/office/drawing/2017/model3d" xmlns:o="urn:schemas-microsoft-com:office:office" xmlns:r="http://schemas.openxmlformats.org/officeDocument/2006/relationships" xmlns:m="http://schemas.openxmlformats.org/officeDocument/2006/math" xmlns:v="urn:schemas-microsoft-com:vml" xmlns:wp14="http://schemas.microsoft.com/office/word/2010/wordprocessingDrawing" xmlns:wp="http://schemas.openxmlformats.org/drawingml/2006/wordprocessingDrawing" xmlns:w10="urn:schemas-microsoft-com:office:word" xmlns:w="http://schemas.openxmlformats.org/wordprocessingml/2006/main" xmlns:w14="http://schemas.microsoft.com/office/word/2010/wordml" xmlns:w15="http://schemas.microsoft.com/office/word/2012/wordml" xmlns:w16cex="http://schemas.microsoft.com/office/word/2018/wordml/cex" xmlns:w16cid="http://schemas.microsoft.com/office/word/2016/wordml/cid" xmlns:w16="http://schemas.microsoft.com/office/word/2018/wordml" xmlns:w16sdtdh="http://schemas.microsoft.com/office/word/2020/wordml/sdtdatahash" xmlns:w16se="http://schemas.microsoft.com/office/word/2015/wordml/symex" xmlns:wpg="http://schemas.microsoft.com/office/word/2010/wordprocessingGroup" xmlns:wpi="http://schemas.microsoft.com/office/word/2010/wordprocessingInk" xmlns:wne="http://schemas.microsoft.com/office/word/2006/wordml" xmlns:wps="http://schemas.microsoft.com/office/word/2010/wordprocessingShape" mc:Ignorable="w14 w15 w16se w16cid w16 w16cex w16sdtdh wp14">
+<w:endnotes xmlns:wpc="http://schemas.microsoft.com/office/word/2010/wordprocessingCanvas" xmlns:cx="http://schemas.microsoft.com/office/drawing/2014/chartex" xmlns:cx1="http://schemas.microsoft.com/office/drawing/2015/9/8/chartex" xmlns:cx2="http://schemas.microsoft.com/office/drawing/2015/10/21/chartex" xmlns:cx3="http://schemas.microsoft.com/office/drawing/2016/5/9/chartex" xmlns:cx4="http://schemas.microsoft.com/office/drawing/2016/5/10/chartex" xmlns:cx5="http://schemas.microsoft.com/office/drawing/2016/5/11/chartex" xmlns:cx6="http://schemas.microsoft.com/office/drawing/2016/5/12/chartex" xmlns:cx7="http://schemas.microsoft.com/office/drawing/2016/5/13/chartex" xmlns:cx8="http://schemas.microsoft.com/office/drawing/2016/5/14/chartex" xmlns:mc="http://schemas.openxmlformats.org/markup-compatibility/2006" xmlns:aink="http://schemas.microsoft.com/office/drawing/2016/ink" xmlns:am3d="http://schemas.microsoft.com/office/drawing/2017/model3d" xmlns:o="urn:schemas-microsoft-com:office:office" xmlns:oel="http://schemas.microsoft.com/office/2019/extlst" xmlns:r="http://schemas.openxmlformats.org/officeDocument/2006/relationships" xmlns:m="http://schemas.openxmlformats.org/officeDocument/2006/math" xmlns:v="urn:schemas-microsoft-com:vml" xmlns:wp14="http://schemas.microsoft.com/office/word/2010/wordprocessingDrawing" xmlns:wp="http://schemas.openxmlformats.org/drawingml/2006/wordprocessingDrawing" xmlns:w10="urn:schemas-microsoft-com:office:word" xmlns:w="http://schemas.openxmlformats.org/wordprocessingml/2006/main" xmlns:w14="http://schemas.microsoft.com/office/word/2010/wordml" xmlns:w15="http://schemas.microsoft.com/office/word/2012/wordml" xmlns:w16cex="http://schemas.microsoft.com/office/word/2018/wordml/cex" xmlns:w16cid="http://schemas.microsoft.com/office/word/2016/wordml/cid" xmlns:w16="http://schemas.microsoft.com/office/word/2018/wordml" xmlns:w16sdtdh="http://schemas.microsoft.com/office/word/2020/wordml/sdtdatahash" xmlns:w16se="http://schemas.microsoft.com/office/word/2015/wordml/symex" xmlns:wpg="http://schemas.microsoft.com/office/word/2010/wordprocessingGroup" xmlns:wpi="http://schemas.microsoft.com/office/word/2010/wordprocessingInk" xmlns:wne="http://schemas.microsoft.com/office/word/2006/wordml" xmlns:wps="http://schemas.microsoft.com/office/word/2010/wordprocessingShape" mc:Ignorable="w14 w15 w16se w16cid w16 w16cex w16sdtdh wp14">
   <w:endnote w:type="separator" w:id="-1">
     <w:p>
       <w:pPr>
@@ -1261,7 +1270,7 @@
 </file>
 
 <file path=word/footnotes.xml><?xml version="1.0" encoding="utf-8"?>
-<w:footnotes xmlns:wpc="http://schemas.microsoft.com/office/word/2010/wordprocessingCanvas" xmlns:cx="http://schemas.microsoft.com/office/drawing/2014/chartex" xmlns:cx1="http://schemas.microsoft.com/office/drawing/2015/9/8/chartex" xmlns:cx2="http://schemas.microsoft.com/office/drawing/2015/10/21/chartex" xmlns:cx3="http://schemas.microsoft.com/office/drawing/2016/5/9/chartex" xmlns:cx4="http://schemas.microsoft.com/office/drawing/2016/5/10/chartex" xmlns:cx5="http://schemas.microsoft.com/office/drawing/2016/5/11/chartex" xmlns:cx6="http://schemas.microsoft.com/office/drawing/2016/5/12/chartex" xmlns:cx7="http://schemas.microsoft.com/office/drawing/2016/5/13/chartex" xmlns:cx8="http://schemas.microsoft.com/office/drawing/2016/5/14/chartex" xmlns:mc="http://schemas.openxmlformats.org/markup-compatibility/2006" xmlns:aink="http://schemas.microsoft.com/office/drawing/2016/ink" xmlns:am3d="http://schemas.microsoft.com/office/drawing/2017/model3d" xmlns:o="urn:schemas-microsoft-com:office:office" xmlns:r="http://schemas.openxmlformats.org/officeDocument/2006/relationships" xmlns:m="http://schemas.openxmlformats.org/officeDocument/2006/math" xmlns:v="urn:schemas-microsoft-com:vml" xmlns:wp14="http://schemas.microsoft.com/office/word/2010/wordprocessingDrawing" xmlns:wp="http://schemas.openxmlformats.org/drawingml/2006/wordprocessingDrawing" xmlns:w10="urn:schemas-microsoft-com:office:word" xmlns:w="http://schemas.openxmlformats.org/wordprocessingml/2006/main" xmlns:w14="http://schemas.microsoft.com/office/word/2010/wordml" xmlns:w15="http://schemas.microsoft.com/office/word/2012/wordml" xmlns:w16cex="http://schemas.microsoft.com/office/word/2018/wordml/cex" xmlns:w16cid="http://schemas.microsoft.com/office/word/2016/wordml/cid" xmlns:w16="http://schemas.microsoft.com/office/word/2018/wordml" xmlns:w16sdtdh="http://schemas.microsoft.com/office/word/2020/wordml/sdtdatahash" xmlns:w16se="http://schemas.microsoft.com/office/word/2015/wordml/symex" xmlns:wpg="http://schemas.microsoft.com/office/word/2010/wordprocessingGroup" xmlns:wpi="http://schemas.microsoft.com/office/word/2010/wordprocessingInk" xmlns:wne="http://schemas.microsoft.com/office/word/2006/wordml" xmlns:wps="http://schemas.microsoft.com/office/word/2010/wordprocessingShape" mc:Ignorable="w14 w15 w16se w16cid w16 w16cex w16sdtdh wp14">
+<w:footnotes xmlns:wpc="http://schemas.microsoft.com/office/word/2010/wordprocessingCanvas" xmlns:cx="http://schemas.microsoft.com/office/drawing/2014/chartex" xmlns:cx1="http://schemas.microsoft.com/office/drawing/2015/9/8/chartex" xmlns:cx2="http://schemas.microsoft.com/office/drawing/2015/10/21/chartex" xmlns:cx3="http://schemas.microsoft.com/office/drawing/2016/5/9/chartex" xmlns:cx4="http://schemas.microsoft.com/office/drawing/2016/5/10/chartex" xmlns:cx5="http://schemas.microsoft.com/office/drawing/2016/5/11/chartex" xmlns:cx6="http://schemas.microsoft.com/office/drawing/2016/5/12/chartex" xmlns:cx7="http://schemas.microsoft.com/office/drawing/2016/5/13/chartex" xmlns:cx8="http://schemas.microsoft.com/office/drawing/2016/5/14/chartex" xmlns:mc="http://schemas.openxmlformats.org/markup-compatibility/2006" xmlns:aink="http://schemas.microsoft.com/office/drawing/2016/ink" xmlns:am3d="http://schemas.microsoft.com/office/drawing/2017/model3d" xmlns:o="urn:schemas-microsoft-com:office:office" xmlns:oel="http://schemas.microsoft.com/office/2019/extlst" xmlns:r="http://schemas.openxmlformats.org/officeDocument/2006/relationships" xmlns:m="http://schemas.openxmlformats.org/officeDocument/2006/math" xmlns:v="urn:schemas-microsoft-com:vml" xmlns:wp14="http://schemas.microsoft.com/office/word/2010/wordprocessingDrawing" xmlns:wp="http://schemas.openxmlformats.org/drawingml/2006/wordprocessingDrawing" xmlns:w10="urn:schemas-microsoft-com:office:word" xmlns:w="http://schemas.openxmlformats.org/wordprocessingml/2006/main" xmlns:w14="http://schemas.microsoft.com/office/word/2010/wordml" xmlns:w15="http://schemas.microsoft.com/office/word/2012/wordml" xmlns:w16cex="http://schemas.microsoft.com/office/word/2018/wordml/cex" xmlns:w16cid="http://schemas.microsoft.com/office/word/2016/wordml/cid" xmlns:w16="http://schemas.microsoft.com/office/word/2018/wordml" xmlns:w16sdtdh="http://schemas.microsoft.com/office/word/2020/wordml/sdtdatahash" xmlns:w16se="http://schemas.microsoft.com/office/word/2015/wordml/symex" xmlns:wpg="http://schemas.microsoft.com/office/word/2010/wordprocessingGroup" xmlns:wpi="http://schemas.microsoft.com/office/word/2010/wordprocessingInk" xmlns:wne="http://schemas.microsoft.com/office/word/2006/wordml" xmlns:wps="http://schemas.microsoft.com/office/word/2010/wordprocessingShape" mc:Ignorable="w14 w15 w16se w16cid w16 w16cex w16sdtdh wp14">
   <w:footnote w:type="separator" w:id="-1">
     <w:p>
       <w:pPr>
@@ -1286,7 +1295,7 @@
 </file>
 
 <file path=word/header1.xml><?xml version="1.0" encoding="utf-8"?>
-<w:hdr xmlns:wpc="http://schemas.microsoft.com/office/word/2010/wordprocessingCanvas" xmlns:cx="http://schemas.microsoft.com/office/drawing/2014/chartex" xmlns:cx1="http://schemas.microsoft.com/office/drawing/2015/9/8/chartex" xmlns:cx2="http://schemas.microsoft.com/office/drawing/2015/10/21/chartex" xmlns:cx3="http://schemas.microsoft.com/office/drawing/2016/5/9/chartex" xmlns:cx4="http://schemas.microsoft.com/office/drawing/2016/5/10/chartex" xmlns:cx5="http://schemas.microsoft.com/office/drawing/2016/5/11/chartex" xmlns:cx6="http://schemas.microsoft.com/office/drawing/2016/5/12/chartex" xmlns:cx7="http://schemas.microsoft.com/office/drawing/2016/5/13/chartex" xmlns:cx8="http://schemas.microsoft.com/office/drawing/2016/5/14/chartex" xmlns:mc="http://schemas.openxmlformats.org/markup-compatibility/2006" xmlns:aink="http://schemas.microsoft.com/office/drawing/2016/ink" xmlns:am3d="http://schemas.microsoft.com/office/drawing/2017/model3d" xmlns:o="urn:schemas-microsoft-com:office:office" xmlns:r="http://schemas.openxmlformats.org/officeDocument/2006/relationships" xmlns:m="http://schemas.openxmlformats.org/officeDocument/2006/math" xmlns:v="urn:schemas-microsoft-com:vml" xmlns:wp14="http://schemas.microsoft.com/office/word/2010/wordprocessingDrawing" xmlns:wp="http://schemas.openxmlformats.org/drawingml/2006/wordprocessingDrawing" xmlns:w10="urn:schemas-microsoft-com:office:word" xmlns:w="http://schemas.openxmlformats.org/wordprocessingml/2006/main" xmlns:w14="http://schemas.microsoft.com/office/word/2010/wordml" xmlns:w15="http://schemas.microsoft.com/office/word/2012/wordml" xmlns:w16cex="http://schemas.microsoft.com/office/word/2018/wordml/cex" xmlns:w16cid="http://schemas.microsoft.com/office/word/2016/wordml/cid" xmlns:w16="http://schemas.microsoft.com/office/word/2018/wordml" xmlns:w16sdtdh="http://schemas.microsoft.com/office/word/2020/wordml/sdtdatahash" xmlns:w16se="http://schemas.microsoft.com/office/word/2015/wordml/symex" xmlns:wpg="http://schemas.microsoft.com/office/word/2010/wordprocessingGroup" xmlns:wpi="http://schemas.microsoft.com/office/word/2010/wordprocessingInk" xmlns:wne="http://schemas.microsoft.com/office/word/2006/wordml" xmlns:wps="http://schemas.microsoft.com/office/word/2010/wordprocessingShape" mc:Ignorable="w14 w15 w16se w16cid w16 w16cex w16sdtdh wp14">
+<w:hdr xmlns:wpc="http://schemas.microsoft.com/office/word/2010/wordprocessingCanvas" xmlns:cx="http://schemas.microsoft.com/office/drawing/2014/chartex" xmlns:cx1="http://schemas.microsoft.com/office/drawing/2015/9/8/chartex" xmlns:cx2="http://schemas.microsoft.com/office/drawing/2015/10/21/chartex" xmlns:cx3="http://schemas.microsoft.com/office/drawing/2016/5/9/chartex" xmlns:cx4="http://schemas.microsoft.com/office/drawing/2016/5/10/chartex" xmlns:cx5="http://schemas.microsoft.com/office/drawing/2016/5/11/chartex" xmlns:cx6="http://schemas.microsoft.com/office/drawing/2016/5/12/chartex" xmlns:cx7="http://schemas.microsoft.com/office/drawing/2016/5/13/chartex" xmlns:cx8="http://schemas.microsoft.com/office/drawing/2016/5/14/chartex" xmlns:mc="http://schemas.openxmlformats.org/markup-compatibility/2006" xmlns:aink="http://schemas.microsoft.com/office/drawing/2016/ink" xmlns:am3d="http://schemas.microsoft.com/office/drawing/2017/model3d" xmlns:o="urn:schemas-microsoft-com:office:office" xmlns:oel="http://schemas.microsoft.com/office/2019/extlst" xmlns:r="http://schemas.openxmlformats.org/officeDocument/2006/relationships" xmlns:m="http://schemas.openxmlformats.org/officeDocument/2006/math" xmlns:v="urn:schemas-microsoft-com:vml" xmlns:wp14="http://schemas.microsoft.com/office/word/2010/wordprocessingDrawing" xmlns:wp="http://schemas.openxmlformats.org/drawingml/2006/wordprocessingDrawing" xmlns:w10="urn:schemas-microsoft-com:office:word" xmlns:w="http://schemas.openxmlformats.org/wordprocessingml/2006/main" xmlns:w14="http://schemas.microsoft.com/office/word/2010/wordml" xmlns:w15="http://schemas.microsoft.com/office/word/2012/wordml" xmlns:w16cex="http://schemas.microsoft.com/office/word/2018/wordml/cex" xmlns:w16cid="http://schemas.microsoft.com/office/word/2016/wordml/cid" xmlns:w16="http://schemas.microsoft.com/office/word/2018/wordml" xmlns:w16sdtdh="http://schemas.microsoft.com/office/word/2020/wordml/sdtdatahash" xmlns:w16se="http://schemas.microsoft.com/office/word/2015/wordml/symex" xmlns:wpg="http://schemas.microsoft.com/office/word/2010/wordprocessingGroup" xmlns:wpi="http://schemas.microsoft.com/office/word/2010/wordprocessingInk" xmlns:wne="http://schemas.microsoft.com/office/word/2006/wordml" xmlns:wps="http://schemas.microsoft.com/office/word/2010/wordprocessingShape" mc:Ignorable="w14 w15 w16se w16cid w16 w16cex w16sdtdh wp14">
   <w:p>
     <w:pPr>
       <w:pStyle w:val="Header"/>
@@ -1346,7 +1355,7 @@
 </file>
 
 <file path=word/numbering.xml><?xml version="1.0" encoding="utf-8"?>
-<w:numbering xmlns:wpc="http://schemas.microsoft.com/office/word/2010/wordprocessingCanvas" xmlns:cx="http://schemas.microsoft.com/office/drawing/2014/chartex" xmlns:cx1="http://schemas.microsoft.com/office/drawing/2015/9/8/chartex" xmlns:cx2="http://schemas.microsoft.com/office/drawing/2015/10/21/chartex" xmlns:cx3="http://schemas.microsoft.com/office/drawing/2016/5/9/chartex" xmlns:cx4="http://schemas.microsoft.com/office/drawing/2016/5/10/chartex" xmlns:cx5="http://schemas.microsoft.com/office/drawing/2016/5/11/chartex" xmlns:cx6="http://schemas.microsoft.com/office/drawing/2016/5/12/chartex" xmlns:cx7="http://schemas.microsoft.com/office/drawing/2016/5/13/chartex" xmlns:cx8="http://schemas.microsoft.com/office/drawing/2016/5/14/chartex" xmlns:mc="http://schemas.openxmlformats.org/markup-compatibility/2006" xmlns:aink="http://schemas.microsoft.com/office/drawing/2016/ink" xmlns:am3d="http://schemas.microsoft.com/office/drawing/2017/model3d" xmlns:o="urn:schemas-microsoft-com:office:office" xmlns:r="http://schemas.openxmlformats.org/officeDocument/2006/relationships" xmlns:m="http://schemas.openxmlformats.org/officeDocument/2006/math" xmlns:v="urn:schemas-microsoft-com:vml" xmlns:wp14="http://schemas.microsoft.com/office/word/2010/wordprocessingDrawing" xmlns:wp="http://schemas.openxmlformats.org/drawingml/2006/wordprocessingDrawing" xmlns:w10="urn:schemas-microsoft-com:office:word" xmlns:w="http://schemas.openxmlformats.org/wordprocessingml/2006/main" xmlns:w14="http://schemas.microsoft.com/office/word/2010/wordml" xmlns:w15="http://schemas.microsoft.com/office/word/2012/wordml" xmlns:w16cex="http://schemas.microsoft.com/office/word/2018/wordml/cex" xmlns:w16cid="http://schemas.microsoft.com/office/word/2016/wordml/cid" xmlns:w16="http://schemas.microsoft.com/office/word/2018/wordml" xmlns:w16sdtdh="http://schemas.microsoft.com/office/word/2020/wordml/sdtdatahash" xmlns:w16se="http://schemas.microsoft.com/office/word/2015/wordml/symex" xmlns:wpg="http://schemas.microsoft.com/office/word/2010/wordprocessingGroup" xmlns:wpi="http://schemas.microsoft.com/office/word/2010/wordprocessingInk" xmlns:wne="http://schemas.microsoft.com/office/word/2006/wordml" xmlns:wps="http://schemas.microsoft.com/office/word/2010/wordprocessingShape" mc:Ignorable="w14 w15 w16se w16cid w16 w16cex w16sdtdh wp14">
+<w:numbering xmlns:wpc="http://schemas.microsoft.com/office/word/2010/wordprocessingCanvas" xmlns:cx="http://schemas.microsoft.com/office/drawing/2014/chartex" xmlns:cx1="http://schemas.microsoft.com/office/drawing/2015/9/8/chartex" xmlns:cx2="http://schemas.microsoft.com/office/drawing/2015/10/21/chartex" xmlns:cx3="http://schemas.microsoft.com/office/drawing/2016/5/9/chartex" xmlns:cx4="http://schemas.microsoft.com/office/drawing/2016/5/10/chartex" xmlns:cx5="http://schemas.microsoft.com/office/drawing/2016/5/11/chartex" xmlns:cx6="http://schemas.microsoft.com/office/drawing/2016/5/12/chartex" xmlns:cx7="http://schemas.microsoft.com/office/drawing/2016/5/13/chartex" xmlns:cx8="http://schemas.microsoft.com/office/drawing/2016/5/14/chartex" xmlns:mc="http://schemas.openxmlformats.org/markup-compatibility/2006" xmlns:aink="http://schemas.microsoft.com/office/drawing/2016/ink" xmlns:am3d="http://schemas.microsoft.com/office/drawing/2017/model3d" xmlns:o="urn:schemas-microsoft-com:office:office" xmlns:oel="http://schemas.microsoft.com/office/2019/extlst" xmlns:r="http://schemas.openxmlformats.org/officeDocument/2006/relationships" xmlns:m="http://schemas.openxmlformats.org/officeDocument/2006/math" xmlns:v="urn:schemas-microsoft-com:vml" xmlns:wp14="http://schemas.microsoft.com/office/word/2010/wordprocessingDrawing" xmlns:wp="http://schemas.openxmlformats.org/drawingml/2006/wordprocessingDrawing" xmlns:w10="urn:schemas-microsoft-com:office:word" xmlns:w="http://schemas.openxmlformats.org/wordprocessingml/2006/main" xmlns:w14="http://schemas.microsoft.com/office/word/2010/wordml" xmlns:w15="http://schemas.microsoft.com/office/word/2012/wordml" xmlns:w16cex="http://schemas.microsoft.com/office/word/2018/wordml/cex" xmlns:w16cid="http://schemas.microsoft.com/office/word/2016/wordml/cid" xmlns:w16="http://schemas.microsoft.com/office/word/2018/wordml" xmlns:w16sdtdh="http://schemas.microsoft.com/office/word/2020/wordml/sdtdatahash" xmlns:w16se="http://schemas.microsoft.com/office/word/2015/wordml/symex" xmlns:wpg="http://schemas.microsoft.com/office/word/2010/wordprocessingGroup" xmlns:wpi="http://schemas.microsoft.com/office/word/2010/wordprocessingInk" xmlns:wne="http://schemas.microsoft.com/office/word/2006/wordml" xmlns:wps="http://schemas.microsoft.com/office/word/2010/wordprocessingShape" mc:Ignorable="w14 w15 w16se w16cid w16 w16cex w16sdtdh wp14">
   <w:abstractNum w:abstractNumId="0" w15:restartNumberingAfterBreak="0">
     <w:nsid w:val="06911DE9"/>
     <w:multiLevelType w:val="multilevel"/>
@@ -2169,22 +2178,22 @@
       </w:rPr>
     </w:lvl>
   </w:abstractNum>
-  <w:num w:numId="1">
+  <w:num w:numId="1" w16cid:durableId="463081444">
     <w:abstractNumId w:val="2"/>
   </w:num>
-  <w:num w:numId="2">
+  <w:num w:numId="2" w16cid:durableId="1976790379">
     <w:abstractNumId w:val="3"/>
   </w:num>
-  <w:num w:numId="3">
+  <w:num w:numId="3" w16cid:durableId="1303579994">
     <w:abstractNumId w:val="0"/>
   </w:num>
-  <w:num w:numId="4">
+  <w:num w:numId="4" w16cid:durableId="1192108548">
     <w:abstractNumId w:val="4"/>
   </w:num>
-  <w:num w:numId="5">
+  <w:num w:numId="5" w16cid:durableId="1156914978">
     <w:abstractNumId w:val="1"/>
   </w:num>
-  <w:num w:numId="6">
+  <w:num w:numId="6" w16cid:durableId="1870994867">
     <w:abstractNumId w:val="5"/>
   </w:num>
 </w:numbering>
@@ -2959,15 +2968,6 @@
 </file>
 
 <file path=customXml/item1.xml><?xml version="1.0" encoding="utf-8"?>
-<?mso-contentType ?>
-<FormTemplates xmlns="http://schemas.microsoft.com/sharepoint/v3/contenttype/forms">
-  <Display>DocumentLibraryForm</Display>
-  <Edit>DocumentLibraryForm</Edit>
-  <New>DocumentLibraryForm</New>
-</FormTemplates>
-</file>
-
-<file path=customXml/item2.xml><?xml version="1.0" encoding="utf-8"?>
 <ct:contentTypeSchema xmlns:ct="http://schemas.microsoft.com/office/2006/metadata/contentType" xmlns:ma="http://schemas.microsoft.com/office/2006/metadata/properties/metaAttributes" ct:_="" ma:_="" ma:contentTypeName="Document" ma:contentTypeID="0x010100CABB52FB00F53F4A920D733B8FF0E2C7" ma:contentTypeVersion="11" ma:contentTypeDescription="Create a new document." ma:contentTypeScope="" ma:versionID="c54466c90a0effc857a5234e5b18d8e0">
   <xsd:schema xmlns:xsd="http://www.w3.org/2001/XMLSchema" xmlns:xs="http://www.w3.org/2001/XMLSchema" xmlns:p="http://schemas.microsoft.com/office/2006/metadata/properties" xmlns:ns3="9e3a9650-132a-48ed-9f76-b1d4bbb914b9" xmlns:ns4="f7adb327-5197-4fbe-9ac3-bba7b15f6c43" targetNamespace="http://schemas.microsoft.com/office/2006/metadata/properties" ma:root="true" ma:fieldsID="d7b34f9b8f2c0e4a8268c5a8b46b1328" ns3:_="" ns4:_="">
     <xsd:import namespace="9e3a9650-132a-48ed-9f76-b1d4bbb914b9"/>
@@ -3176,6 +3176,15 @@
 </ct:contentTypeSchema>
 </file>
 
+<file path=customXml/item2.xml><?xml version="1.0" encoding="utf-8"?>
+<?mso-contentType ?>
+<FormTemplates xmlns="http://schemas.microsoft.com/sharepoint/v3/contenttype/forms">
+  <Display>DocumentLibraryForm</Display>
+  <Edit>DocumentLibraryForm</Edit>
+  <New>DocumentLibraryForm</New>
+</FormTemplates>
+</file>
+
 <file path=customXml/item3.xml><?xml version="1.0" encoding="utf-8"?>
 <p:properties xmlns:p="http://schemas.microsoft.com/office/2006/metadata/properties" xmlns:xsi="http://www.w3.org/2001/XMLSchema-instance" xmlns:pc="http://schemas.microsoft.com/office/infopath/2007/PartnerControls">
   <documentManagement/>
@@ -3183,14 +3192,6 @@
 </file>
 
 <file path=customXml/itemProps1.xml><?xml version="1.0" encoding="utf-8"?>
-<ds:datastoreItem xmlns:ds="http://schemas.openxmlformats.org/officeDocument/2006/customXml" ds:itemID="{2DC5DF99-BD1B-49D2-90D2-B1E72597E2D6}">
-  <ds:schemaRefs>
-    <ds:schemaRef ds:uri="http://schemas.microsoft.com/sharepoint/v3/contenttype/forms"/>
-  </ds:schemaRefs>
-</ds:datastoreItem>
-</file>
-
-<file path=customXml/itemProps2.xml><?xml version="1.0" encoding="utf-8"?>
 <ds:datastoreItem xmlns:ds="http://schemas.openxmlformats.org/officeDocument/2006/customXml" ds:itemID="{17A204CB-DD5B-45EC-A640-4AE2434D2E96}">
   <ds:schemaRefs>
     <ds:schemaRef ds:uri="http://schemas.microsoft.com/office/2006/metadata/contentType"/>
@@ -3209,6 +3210,14 @@
 </ds:datastoreItem>
 </file>
 
+<file path=customXml/itemProps2.xml><?xml version="1.0" encoding="utf-8"?>
+<ds:datastoreItem xmlns:ds="http://schemas.openxmlformats.org/officeDocument/2006/customXml" ds:itemID="{2DC5DF99-BD1B-49D2-90D2-B1E72597E2D6}">
+  <ds:schemaRefs>
+    <ds:schemaRef ds:uri="http://schemas.microsoft.com/sharepoint/v3/contenttype/forms"/>
+  </ds:schemaRefs>
+</ds:datastoreItem>
+</file>
+
 <file path=customXml/itemProps3.xml><?xml version="1.0" encoding="utf-8"?>
 <ds:datastoreItem xmlns:ds="http://schemas.openxmlformats.org/officeDocument/2006/customXml" ds:itemID="{9148AFDD-D71D-408E-ACF4-AF7C065B5706}">
   <ds:schemaRefs>
@@ -3216,4 +3225,10 @@
     <ds:schemaRef ds:uri="http://schemas.microsoft.com/office/infopath/2007/PartnerControls"/>
   </ds:schemaRefs>
 </ds:datastoreItem>
+</file>
+
+<file path=docMetadata/LabelInfo.xml><?xml version="1.0" encoding="utf-8"?>
+<clbl:labelList xmlns:clbl="http://schemas.microsoft.com/office/2020/mipLabelMetadata">
+  <clbl:label id="{3de9faa6-9fe1-49b3-9a08-227a296b54a6}" enabled="1" method="Privileged" siteId="{d5fe813e-0caa-432a-b2ac-d555aa91bd1c}" contentBits="0" removed="0"/>
+</clbl:labelList>
 </file>
</xml_diff>